<commit_message>
Aggiunto dpcumento pattern usati nell'iterazione 1 e sistemati casi d'uso della seconda iterazione.
</commit_message>
<xml_diff>
--- a/ITERAZIONE 2/SSD e CONTRATTI/Contratti delle Operazioni.docx
+++ b/ITERAZIONE 2/SSD e CONTRATTI/Contratti delle Operazioni.docx
@@ -179,6 +179,8 @@
                 <w:szCs w:val="28"/>
               </w:rPr>
             </w:pPr>
+            <w:proofErr w:type="spellStart"/>
+            <w:proofErr w:type="gramStart"/>
             <w:r>
               <w:rPr>
                 <w:sz w:val="28"/>
@@ -193,12 +195,21 @@
               </w:rPr>
               <w:t>onfigurazione</w:t>
             </w:r>
-            <w:r>
-              <w:rPr>
-                <w:sz w:val="28"/>
-                <w:szCs w:val="28"/>
-              </w:rPr>
-              <w:t>()</w:t>
+            <w:proofErr w:type="spellEnd"/>
+            <w:r>
+              <w:rPr>
+                <w:sz w:val="28"/>
+                <w:szCs w:val="28"/>
+              </w:rPr>
+              <w:t>(</w:t>
+            </w:r>
+            <w:proofErr w:type="gramEnd"/>
+            <w:r>
+              <w:rPr>
+                <w:sz w:val="28"/>
+                <w:szCs w:val="28"/>
+              </w:rPr>
+              <w:t>)</w:t>
             </w:r>
           </w:p>
         </w:tc>
@@ -388,12 +399,21 @@
               </w:rPr>
               <w:t xml:space="preserve">È stata creata un’istanza </w:t>
             </w:r>
-            <w:r>
-              <w:rPr>
-                <w:sz w:val="28"/>
-                <w:szCs w:val="28"/>
-              </w:rPr>
-              <w:t xml:space="preserve">Conf </w:t>
+            <w:proofErr w:type="spellStart"/>
+            <w:r>
+              <w:rPr>
+                <w:sz w:val="28"/>
+                <w:szCs w:val="28"/>
+              </w:rPr>
+              <w:t>Conf</w:t>
+            </w:r>
+            <w:proofErr w:type="spellEnd"/>
+            <w:r>
+              <w:rPr>
+                <w:sz w:val="28"/>
+                <w:szCs w:val="28"/>
+              </w:rPr>
+              <w:t xml:space="preserve"> </w:t>
             </w:r>
             <w:r>
               <w:rPr>
@@ -428,7 +448,23 @@
                 <w:sz w:val="28"/>
                 <w:szCs w:val="28"/>
               </w:rPr>
-              <w:t>Gli attributi di Conf (</w:t>
+              <w:t xml:space="preserve">Gli attributi di </w:t>
+            </w:r>
+            <w:proofErr w:type="spellStart"/>
+            <w:r>
+              <w:rPr>
+                <w:sz w:val="28"/>
+                <w:szCs w:val="28"/>
+              </w:rPr>
+              <w:t>Conf</w:t>
+            </w:r>
+            <w:proofErr w:type="spellEnd"/>
+            <w:r>
+              <w:rPr>
+                <w:sz w:val="28"/>
+                <w:szCs w:val="28"/>
+              </w:rPr>
+              <w:t xml:space="preserve"> (</w:t>
             </w:r>
             <w:r>
               <w:rPr>
@@ -498,7 +534,23 @@
                 <w:sz w:val="28"/>
                 <w:szCs w:val="28"/>
               </w:rPr>
-              <w:t>di “Componente” denominata “listaComponenti” (attributo che indica i componenti presenti nella configurazione)</w:t>
+              <w:t>di “Componente” denominata “</w:t>
+            </w:r>
+            <w:proofErr w:type="spellStart"/>
+            <w:r>
+              <w:rPr>
+                <w:sz w:val="28"/>
+                <w:szCs w:val="28"/>
+              </w:rPr>
+              <w:t>listaComponenti</w:t>
+            </w:r>
+            <w:proofErr w:type="spellEnd"/>
+            <w:r>
+              <w:rPr>
+                <w:sz w:val="28"/>
+                <w:szCs w:val="28"/>
+              </w:rPr>
+              <w:t>” (attributo che indica i componenti presenti nella configurazione)</w:t>
             </w:r>
           </w:p>
         </w:tc>
@@ -596,12 +648,30 @@
                 <w:szCs w:val="28"/>
               </w:rPr>
             </w:pPr>
-            <w:r>
-              <w:rPr>
-                <w:sz w:val="28"/>
-                <w:szCs w:val="28"/>
-              </w:rPr>
-              <w:t>selezionaCategoria()</w:t>
+            <w:proofErr w:type="spellStart"/>
+            <w:proofErr w:type="gramStart"/>
+            <w:r>
+              <w:rPr>
+                <w:sz w:val="28"/>
+                <w:szCs w:val="28"/>
+              </w:rPr>
+              <w:t>selezionaCategoria</w:t>
+            </w:r>
+            <w:proofErr w:type="spellEnd"/>
+            <w:r>
+              <w:rPr>
+                <w:sz w:val="28"/>
+                <w:szCs w:val="28"/>
+              </w:rPr>
+              <w:t>(</w:t>
+            </w:r>
+            <w:proofErr w:type="gramEnd"/>
+            <w:r>
+              <w:rPr>
+                <w:sz w:val="28"/>
+                <w:szCs w:val="28"/>
+              </w:rPr>
+              <w:t>)</w:t>
             </w:r>
           </w:p>
         </w:tc>
@@ -694,7 +764,23 @@
                 <w:sz w:val="28"/>
                 <w:szCs w:val="28"/>
               </w:rPr>
-              <w:t>È stata inizializzata un’istanza Conf di Configurazione</w:t>
+              <w:t xml:space="preserve">È stata inizializzata un’istanza </w:t>
+            </w:r>
+            <w:proofErr w:type="spellStart"/>
+            <w:r>
+              <w:rPr>
+                <w:sz w:val="28"/>
+                <w:szCs w:val="28"/>
+              </w:rPr>
+              <w:t>Conf</w:t>
+            </w:r>
+            <w:proofErr w:type="spellEnd"/>
+            <w:r>
+              <w:rPr>
+                <w:sz w:val="28"/>
+                <w:szCs w:val="28"/>
+              </w:rPr>
+              <w:t xml:space="preserve"> di Configurazione</w:t>
             </w:r>
             <w:r>
               <w:rPr>
@@ -708,7 +794,23 @@
                 <w:sz w:val="28"/>
                 <w:szCs w:val="28"/>
               </w:rPr>
-              <w:t xml:space="preserve"> “listaComponenti”</w:t>
+              <w:t xml:space="preserve"> “</w:t>
+            </w:r>
+            <w:proofErr w:type="spellStart"/>
+            <w:r>
+              <w:rPr>
+                <w:sz w:val="28"/>
+                <w:szCs w:val="28"/>
+              </w:rPr>
+              <w:t>listaComponenti</w:t>
+            </w:r>
+            <w:proofErr w:type="spellEnd"/>
+            <w:r>
+              <w:rPr>
+                <w:sz w:val="28"/>
+                <w:szCs w:val="28"/>
+              </w:rPr>
+              <w:t>”</w:t>
             </w:r>
             <w:r>
               <w:rPr>
@@ -822,12 +924,21 @@
               </w:rPr>
               <w:t xml:space="preserve"> </w:t>
             </w:r>
-            <w:r>
-              <w:rPr>
-                <w:sz w:val="28"/>
-                <w:szCs w:val="28"/>
-              </w:rPr>
-              <w:t>idComponente-</w:t>
+            <w:proofErr w:type="spellStart"/>
+            <w:r>
+              <w:rPr>
+                <w:sz w:val="28"/>
+                <w:szCs w:val="28"/>
+              </w:rPr>
+              <w:t>idComponente</w:t>
+            </w:r>
+            <w:proofErr w:type="spellEnd"/>
+            <w:r>
+              <w:rPr>
+                <w:sz w:val="28"/>
+                <w:szCs w:val="28"/>
+              </w:rPr>
+              <w:t>-</w:t>
             </w:r>
             <w:r>
               <w:rPr>
@@ -836,6 +947,7 @@
               </w:rPr>
               <w:t>Componente denominata “</w:t>
             </w:r>
+            <w:proofErr w:type="spellStart"/>
             <w:r>
               <w:rPr>
                 <w:sz w:val="28"/>
@@ -848,7 +960,15 @@
                 <w:sz w:val="28"/>
                 <w:szCs w:val="28"/>
               </w:rPr>
-              <w:t>Corrente”</w:t>
+              <w:t>Corrente</w:t>
+            </w:r>
+            <w:proofErr w:type="spellEnd"/>
+            <w:r>
+              <w:rPr>
+                <w:sz w:val="28"/>
+                <w:szCs w:val="28"/>
+              </w:rPr>
+              <w:t>”</w:t>
             </w:r>
           </w:p>
           <w:p>
@@ -871,6 +991,7 @@
               </w:rPr>
               <w:t xml:space="preserve">Il contenuto di </w:t>
             </w:r>
+            <w:proofErr w:type="spellStart"/>
             <w:r>
               <w:rPr>
                 <w:sz w:val="28"/>
@@ -883,7 +1004,15 @@
                 <w:sz w:val="28"/>
                 <w:szCs w:val="28"/>
               </w:rPr>
-              <w:t>Corrente è stato aggiornato in base alla Categoria scelta</w:t>
+              <w:t>Corrente</w:t>
+            </w:r>
+            <w:proofErr w:type="spellEnd"/>
+            <w:r>
+              <w:rPr>
+                <w:sz w:val="28"/>
+                <w:szCs w:val="28"/>
+              </w:rPr>
+              <w:t xml:space="preserve"> è stato aggiornato in base alla Categoria scelta</w:t>
             </w:r>
           </w:p>
         </w:tc>
@@ -1024,6 +1153,8 @@
                 <w:szCs w:val="28"/>
               </w:rPr>
             </w:pPr>
+            <w:proofErr w:type="spellStart"/>
+            <w:proofErr w:type="gramStart"/>
             <w:r>
               <w:rPr>
                 <w:sz w:val="28"/>
@@ -1031,12 +1162,21 @@
               </w:rPr>
               <w:t>selezionaComponente</w:t>
             </w:r>
-            <w:r>
-              <w:rPr>
-                <w:sz w:val="28"/>
-                <w:szCs w:val="28"/>
-              </w:rPr>
-              <w:t>()</w:t>
+            <w:proofErr w:type="spellEnd"/>
+            <w:r>
+              <w:rPr>
+                <w:sz w:val="28"/>
+                <w:szCs w:val="28"/>
+              </w:rPr>
+              <w:t>(</w:t>
+            </w:r>
+            <w:proofErr w:type="gramEnd"/>
+            <w:r>
+              <w:rPr>
+                <w:sz w:val="28"/>
+                <w:szCs w:val="28"/>
+              </w:rPr>
+              <w:t>)</w:t>
             </w:r>
           </w:p>
         </w:tc>
@@ -1159,7 +1299,23 @@
                 <w:sz w:val="28"/>
                 <w:szCs w:val="28"/>
               </w:rPr>
-              <w:t>a lista di Componente “listaCorrente”</w:t>
+              <w:t>a lista di Componente “</w:t>
+            </w:r>
+            <w:proofErr w:type="spellStart"/>
+            <w:r>
+              <w:rPr>
+                <w:sz w:val="28"/>
+                <w:szCs w:val="28"/>
+              </w:rPr>
+              <w:t>listaCorrente</w:t>
+            </w:r>
+            <w:proofErr w:type="spellEnd"/>
+            <w:r>
+              <w:rPr>
+                <w:sz w:val="28"/>
+                <w:szCs w:val="28"/>
+              </w:rPr>
+              <w:t>”</w:t>
             </w:r>
           </w:p>
         </w:tc>
@@ -1238,10 +1394,17 @@
                 <w:sz w:val="28"/>
                 <w:szCs w:val="28"/>
               </w:rPr>
-              <w:t xml:space="preserve"> componenteCorrente</w:t>
-            </w:r>
-            <w:bookmarkStart w:id="0" w:name="_GoBack"/>
-            <w:bookmarkEnd w:id="0"/>
+              <w:t xml:space="preserve"> </w:t>
+            </w:r>
+            <w:proofErr w:type="spellStart"/>
+            <w:r>
+              <w:rPr>
+                <w:sz w:val="28"/>
+                <w:szCs w:val="28"/>
+              </w:rPr>
+              <w:t>componenteCorrente</w:t>
+            </w:r>
+            <w:proofErr w:type="spellEnd"/>
             <w:r>
               <w:rPr>
                 <w:sz w:val="28"/>
@@ -1347,12 +1510,30 @@
                 <w:szCs w:val="28"/>
               </w:rPr>
             </w:pPr>
-            <w:r>
-              <w:rPr>
-                <w:sz w:val="28"/>
-                <w:szCs w:val="28"/>
-              </w:rPr>
-              <w:t>confermaComponente()</w:t>
+            <w:proofErr w:type="spellStart"/>
+            <w:proofErr w:type="gramStart"/>
+            <w:r>
+              <w:rPr>
+                <w:sz w:val="28"/>
+                <w:szCs w:val="28"/>
+              </w:rPr>
+              <w:t>confermaComponente</w:t>
+            </w:r>
+            <w:proofErr w:type="spellEnd"/>
+            <w:r>
+              <w:rPr>
+                <w:sz w:val="28"/>
+                <w:szCs w:val="28"/>
+              </w:rPr>
+              <w:t>(</w:t>
+            </w:r>
+            <w:proofErr w:type="gramEnd"/>
+            <w:r>
+              <w:rPr>
+                <w:sz w:val="28"/>
+                <w:szCs w:val="28"/>
+              </w:rPr>
+              <w:t>)</w:t>
             </w:r>
           </w:p>
         </w:tc>
@@ -1456,7 +1637,23 @@
                 <w:sz w:val="28"/>
                 <w:szCs w:val="28"/>
               </w:rPr>
-              <w:t xml:space="preserve">È stata inizializzata un’istanza Comp </w:t>
+              <w:t xml:space="preserve">È stata inizializzata un’istanza </w:t>
+            </w:r>
+            <w:proofErr w:type="spellStart"/>
+            <w:r>
+              <w:rPr>
+                <w:sz w:val="28"/>
+                <w:szCs w:val="28"/>
+              </w:rPr>
+              <w:t>Comp</w:t>
+            </w:r>
+            <w:proofErr w:type="spellEnd"/>
+            <w:r>
+              <w:rPr>
+                <w:sz w:val="28"/>
+                <w:szCs w:val="28"/>
+              </w:rPr>
+              <w:t xml:space="preserve"> </w:t>
             </w:r>
             <w:r>
               <w:rPr>
@@ -1523,7 +1720,15 @@
                 <w:sz w:val="28"/>
                 <w:szCs w:val="28"/>
               </w:rPr>
-              <w:t>L’istanza C</w:t>
+              <w:t xml:space="preserve">L’istanza </w:t>
+            </w:r>
+            <w:proofErr w:type="spellStart"/>
+            <w:r>
+              <w:rPr>
+                <w:sz w:val="28"/>
+                <w:szCs w:val="28"/>
+              </w:rPr>
+              <w:t>C</w:t>
             </w:r>
             <w:r>
               <w:rPr>
@@ -1532,6 +1737,7 @@
               </w:rPr>
               <w:t>omp</w:t>
             </w:r>
+            <w:proofErr w:type="spellEnd"/>
             <w:r>
               <w:rPr>
                 <w:sz w:val="28"/>
@@ -1544,7 +1750,23 @@
                 <w:sz w:val="28"/>
                 <w:szCs w:val="28"/>
               </w:rPr>
-              <w:t>a Conf mediante l’associazione “Contiene”</w:t>
+              <w:t xml:space="preserve">a </w:t>
+            </w:r>
+            <w:proofErr w:type="spellStart"/>
+            <w:r>
+              <w:rPr>
+                <w:sz w:val="28"/>
+                <w:szCs w:val="28"/>
+              </w:rPr>
+              <w:t>Conf</w:t>
+            </w:r>
+            <w:proofErr w:type="spellEnd"/>
+            <w:r>
+              <w:rPr>
+                <w:sz w:val="28"/>
+                <w:szCs w:val="28"/>
+              </w:rPr>
+              <w:t xml:space="preserve"> mediante l’associazione “Contiene”</w:t>
             </w:r>
           </w:p>
           <w:p>
@@ -1572,7 +1794,23 @@
                 <w:sz w:val="28"/>
                 <w:szCs w:val="28"/>
               </w:rPr>
-              <w:t xml:space="preserve">di Conf </w:t>
+              <w:t xml:space="preserve">di </w:t>
+            </w:r>
+            <w:proofErr w:type="spellStart"/>
+            <w:r>
+              <w:rPr>
+                <w:sz w:val="28"/>
+                <w:szCs w:val="28"/>
+              </w:rPr>
+              <w:t>Conf</w:t>
+            </w:r>
+            <w:proofErr w:type="spellEnd"/>
+            <w:r>
+              <w:rPr>
+                <w:sz w:val="28"/>
+                <w:szCs w:val="28"/>
+              </w:rPr>
+              <w:t xml:space="preserve"> </w:t>
             </w:r>
             <w:r>
               <w:rPr>
@@ -1586,8 +1824,17 @@
                 <w:sz w:val="28"/>
                 <w:szCs w:val="28"/>
               </w:rPr>
-              <w:t>i Comp</w:t>
-            </w:r>
+              <w:t xml:space="preserve">i </w:t>
+            </w:r>
+            <w:proofErr w:type="spellStart"/>
+            <w:r>
+              <w:rPr>
+                <w:sz w:val="28"/>
+                <w:szCs w:val="28"/>
+              </w:rPr>
+              <w:t>Comp</w:t>
+            </w:r>
+            <w:proofErr w:type="spellEnd"/>
           </w:p>
         </w:tc>
       </w:tr>
@@ -1702,12 +1949,37 @@
                 <w:szCs w:val="28"/>
               </w:rPr>
             </w:pPr>
-            <w:r>
-              <w:rPr>
-                <w:sz w:val="28"/>
-                <w:szCs w:val="28"/>
-              </w:rPr>
-              <w:t>confermaAssemblaggio()</w:t>
+            <w:proofErr w:type="spellStart"/>
+            <w:proofErr w:type="gramStart"/>
+            <w:r>
+              <w:rPr>
+                <w:sz w:val="28"/>
+                <w:szCs w:val="28"/>
+              </w:rPr>
+              <w:t>termina</w:t>
+            </w:r>
+            <w:r>
+              <w:rPr>
+                <w:sz w:val="28"/>
+                <w:szCs w:val="28"/>
+              </w:rPr>
+              <w:t>Assemblaggio</w:t>
+            </w:r>
+            <w:proofErr w:type="spellEnd"/>
+            <w:r>
+              <w:rPr>
+                <w:sz w:val="28"/>
+                <w:szCs w:val="28"/>
+              </w:rPr>
+              <w:t>(</w:t>
+            </w:r>
+            <w:proofErr w:type="gramEnd"/>
+            <w:r>
+              <w:rPr>
+                <w:sz w:val="28"/>
+                <w:szCs w:val="28"/>
+              </w:rPr>
+              <w:t>)</w:t>
             </w:r>
           </w:p>
         </w:tc>
@@ -1811,6 +2083,35 @@
               </w:rPr>
               <w:t xml:space="preserve"> per la sua configurazione</w:t>
             </w:r>
+            <w:r>
+              <w:rPr>
+                <w:sz w:val="28"/>
+                <w:szCs w:val="28"/>
+              </w:rPr>
+              <w:t>.</w:t>
+            </w:r>
+          </w:p>
+          <w:p>
+            <w:pPr>
+              <w:pStyle w:val="Paragrafoelenco"/>
+              <w:numPr>
+                <w:ilvl w:val="0"/>
+                <w:numId w:val="7"/>
+              </w:numPr>
+              <w:rPr>
+                <w:sz w:val="28"/>
+                <w:szCs w:val="28"/>
+              </w:rPr>
+            </w:pPr>
+            <w:r>
+              <w:rPr>
+                <w:sz w:val="28"/>
+                <w:szCs w:val="28"/>
+              </w:rPr>
+              <w:t xml:space="preserve"> </w:t>
+            </w:r>
+            <w:bookmarkStart w:id="0" w:name="_GoBack"/>
+            <w:bookmarkEnd w:id="0"/>
           </w:p>
         </w:tc>
       </w:tr>
@@ -1891,7 +2192,6 @@
                 <w:sz w:val="28"/>
                 <w:szCs w:val="28"/>
               </w:rPr>
-              <w:lastRenderedPageBreak/>
               <w:t>Nome del contratto</w:t>
             </w:r>
           </w:p>
@@ -1970,12 +2270,30 @@
                 <w:szCs w:val="28"/>
               </w:rPr>
             </w:pPr>
-            <w:r>
-              <w:rPr>
-                <w:sz w:val="28"/>
-                <w:szCs w:val="28"/>
-              </w:rPr>
-              <w:t>confermaConfigurazione()</w:t>
+            <w:proofErr w:type="spellStart"/>
+            <w:proofErr w:type="gramStart"/>
+            <w:r>
+              <w:rPr>
+                <w:sz w:val="28"/>
+                <w:szCs w:val="28"/>
+              </w:rPr>
+              <w:t>confermaConfigurazione</w:t>
+            </w:r>
+            <w:proofErr w:type="spellEnd"/>
+            <w:r>
+              <w:rPr>
+                <w:sz w:val="28"/>
+                <w:szCs w:val="28"/>
+              </w:rPr>
+              <w:t>(</w:t>
+            </w:r>
+            <w:proofErr w:type="gramEnd"/>
+            <w:r>
+              <w:rPr>
+                <w:sz w:val="28"/>
+                <w:szCs w:val="28"/>
+              </w:rPr>
+              <w:t>)</w:t>
             </w:r>
           </w:p>
         </w:tc>
@@ -2219,7 +2537,27 @@
           <w:sz w:val="48"/>
           <w:szCs w:val="48"/>
         </w:rPr>
-        <w:t xml:space="preserve"> ( UC1)</w:t>
+        <w:t xml:space="preserve"> </w:t>
+      </w:r>
+      <w:proofErr w:type="gramStart"/>
+      <w:r>
+        <w:rPr>
+          <w:b/>
+          <w:bCs/>
+          <w:sz w:val="48"/>
+          <w:szCs w:val="48"/>
+        </w:rPr>
+        <w:t>( UC</w:t>
+      </w:r>
+      <w:proofErr w:type="gramEnd"/>
+      <w:r>
+        <w:rPr>
+          <w:b/>
+          <w:bCs/>
+          <w:sz w:val="48"/>
+          <w:szCs w:val="48"/>
+        </w:rPr>
+        <w:t>1)</w:t>
       </w:r>
     </w:p>
     <w:tbl>
@@ -2314,12 +2652,30 @@
                 <w:szCs w:val="28"/>
               </w:rPr>
             </w:pPr>
-            <w:r>
-              <w:rPr>
-                <w:sz w:val="28"/>
-                <w:szCs w:val="28"/>
-              </w:rPr>
-              <w:t>infoConfigurazione()</w:t>
+            <w:proofErr w:type="spellStart"/>
+            <w:proofErr w:type="gramStart"/>
+            <w:r>
+              <w:rPr>
+                <w:sz w:val="28"/>
+                <w:szCs w:val="28"/>
+              </w:rPr>
+              <w:t>infoConfigurazione</w:t>
+            </w:r>
+            <w:proofErr w:type="spellEnd"/>
+            <w:r>
+              <w:rPr>
+                <w:sz w:val="28"/>
+                <w:szCs w:val="28"/>
+              </w:rPr>
+              <w:t>(</w:t>
+            </w:r>
+            <w:proofErr w:type="gramEnd"/>
+            <w:r>
+              <w:rPr>
+                <w:sz w:val="28"/>
+                <w:szCs w:val="28"/>
+              </w:rPr>
+              <w:t>)</w:t>
             </w:r>
           </w:p>
         </w:tc>
@@ -2421,7 +2777,23 @@
                 <w:sz w:val="28"/>
                 <w:szCs w:val="28"/>
               </w:rPr>
-              <w:t>È stata inizializzata un’istanza Conf di Configurazione</w:t>
+              <w:t xml:space="preserve">È stata inizializzata un’istanza </w:t>
+            </w:r>
+            <w:proofErr w:type="spellStart"/>
+            <w:r>
+              <w:rPr>
+                <w:sz w:val="28"/>
+                <w:szCs w:val="28"/>
+              </w:rPr>
+              <w:t>Conf</w:t>
+            </w:r>
+            <w:proofErr w:type="spellEnd"/>
+            <w:r>
+              <w:rPr>
+                <w:sz w:val="28"/>
+                <w:szCs w:val="28"/>
+              </w:rPr>
+              <w:t xml:space="preserve"> di Configurazione</w:t>
             </w:r>
           </w:p>
         </w:tc>
@@ -2702,12 +3074,30 @@
                 <w:szCs w:val="28"/>
               </w:rPr>
             </w:pPr>
-            <w:r>
-              <w:rPr>
-                <w:sz w:val="28"/>
-                <w:szCs w:val="28"/>
-              </w:rPr>
-              <w:t>creaComponente()</w:t>
+            <w:proofErr w:type="spellStart"/>
+            <w:proofErr w:type="gramStart"/>
+            <w:r>
+              <w:rPr>
+                <w:sz w:val="28"/>
+                <w:szCs w:val="28"/>
+              </w:rPr>
+              <w:t>creaComponente</w:t>
+            </w:r>
+            <w:proofErr w:type="spellEnd"/>
+            <w:r>
+              <w:rPr>
+                <w:sz w:val="28"/>
+                <w:szCs w:val="28"/>
+              </w:rPr>
+              <w:t>(</w:t>
+            </w:r>
+            <w:proofErr w:type="gramEnd"/>
+            <w:r>
+              <w:rPr>
+                <w:sz w:val="28"/>
+                <w:szCs w:val="28"/>
+              </w:rPr>
+              <w:t>)</w:t>
             </w:r>
           </w:p>
         </w:tc>
@@ -2951,7 +3341,39 @@
                 <w:sz w:val="28"/>
                 <w:szCs w:val="28"/>
               </w:rPr>
-              <w:t>È stata inizializzata una lista di CopiaComponente denominata “listaCopie” come attributo di C.</w:t>
+              <w:t xml:space="preserve">È stata inizializzata una lista di </w:t>
+            </w:r>
+            <w:proofErr w:type="spellStart"/>
+            <w:r>
+              <w:rPr>
+                <w:sz w:val="28"/>
+                <w:szCs w:val="28"/>
+              </w:rPr>
+              <w:t>CopiaComponente</w:t>
+            </w:r>
+            <w:proofErr w:type="spellEnd"/>
+            <w:r>
+              <w:rPr>
+                <w:sz w:val="28"/>
+                <w:szCs w:val="28"/>
+              </w:rPr>
+              <w:t xml:space="preserve"> denominata “</w:t>
+            </w:r>
+            <w:proofErr w:type="spellStart"/>
+            <w:r>
+              <w:rPr>
+                <w:sz w:val="28"/>
+                <w:szCs w:val="28"/>
+              </w:rPr>
+              <w:t>listaCopie</w:t>
+            </w:r>
+            <w:proofErr w:type="spellEnd"/>
+            <w:r>
+              <w:rPr>
+                <w:sz w:val="28"/>
+                <w:szCs w:val="28"/>
+              </w:rPr>
+              <w:t>” come attributo di C.</w:t>
             </w:r>
           </w:p>
         </w:tc>
@@ -3050,12 +3472,30 @@
                 <w:szCs w:val="28"/>
               </w:rPr>
             </w:pPr>
-            <w:r>
-              <w:rPr>
-                <w:sz w:val="28"/>
-                <w:szCs w:val="28"/>
-              </w:rPr>
-              <w:t>creaCopie()</w:t>
+            <w:proofErr w:type="spellStart"/>
+            <w:proofErr w:type="gramStart"/>
+            <w:r>
+              <w:rPr>
+                <w:sz w:val="28"/>
+                <w:szCs w:val="28"/>
+              </w:rPr>
+              <w:t>creaCopie</w:t>
+            </w:r>
+            <w:proofErr w:type="spellEnd"/>
+            <w:r>
+              <w:rPr>
+                <w:sz w:val="28"/>
+                <w:szCs w:val="28"/>
+              </w:rPr>
+              <w:t>(</w:t>
+            </w:r>
+            <w:proofErr w:type="gramEnd"/>
+            <w:r>
+              <w:rPr>
+                <w:sz w:val="28"/>
+                <w:szCs w:val="28"/>
+              </w:rPr>
+              <w:t>)</w:t>
             </w:r>
           </w:p>
         </w:tc>
@@ -3170,7 +3610,39 @@
                 <w:sz w:val="28"/>
                 <w:szCs w:val="28"/>
               </w:rPr>
-              <w:t>È stata inizializzata una lista di CopiaComponente detta “listaCopie”</w:t>
+              <w:t xml:space="preserve">È stata inizializzata una lista di </w:t>
+            </w:r>
+            <w:proofErr w:type="spellStart"/>
+            <w:r>
+              <w:rPr>
+                <w:sz w:val="28"/>
+                <w:szCs w:val="28"/>
+              </w:rPr>
+              <w:t>CopiaComponente</w:t>
+            </w:r>
+            <w:proofErr w:type="spellEnd"/>
+            <w:r>
+              <w:rPr>
+                <w:sz w:val="28"/>
+                <w:szCs w:val="28"/>
+              </w:rPr>
+              <w:t xml:space="preserve"> detta “</w:t>
+            </w:r>
+            <w:proofErr w:type="spellStart"/>
+            <w:r>
+              <w:rPr>
+                <w:sz w:val="28"/>
+                <w:szCs w:val="28"/>
+              </w:rPr>
+              <w:t>listaCopie</w:t>
+            </w:r>
+            <w:proofErr w:type="spellEnd"/>
+            <w:r>
+              <w:rPr>
+                <w:sz w:val="28"/>
+                <w:szCs w:val="28"/>
+              </w:rPr>
+              <w:t>”</w:t>
             </w:r>
           </w:p>
         </w:tc>
@@ -3319,7 +3791,23 @@
                 <w:sz w:val="28"/>
                 <w:szCs w:val="28"/>
               </w:rPr>
-              <w:t>Il valore dell’attributo di C denominato “listaCopie” è stato aggiornato in base alle copie inizializzate</w:t>
+              <w:t>Il valore dell’attributo di C denominato “</w:t>
+            </w:r>
+            <w:proofErr w:type="spellStart"/>
+            <w:r>
+              <w:rPr>
+                <w:sz w:val="28"/>
+                <w:szCs w:val="28"/>
+              </w:rPr>
+              <w:t>listaCopie</w:t>
+            </w:r>
+            <w:proofErr w:type="spellEnd"/>
+            <w:r>
+              <w:rPr>
+                <w:sz w:val="28"/>
+                <w:szCs w:val="28"/>
+              </w:rPr>
+              <w:t>” è stato aggiornato in base alle copie inizializzate</w:t>
             </w:r>
           </w:p>
           <w:p>
@@ -3428,12 +3916,30 @@
                 <w:szCs w:val="28"/>
               </w:rPr>
             </w:pPr>
-            <w:r>
-              <w:rPr>
-                <w:sz w:val="28"/>
-                <w:szCs w:val="28"/>
-              </w:rPr>
-              <w:t>terminaInserimento()</w:t>
+            <w:proofErr w:type="spellStart"/>
+            <w:proofErr w:type="gramStart"/>
+            <w:r>
+              <w:rPr>
+                <w:sz w:val="28"/>
+                <w:szCs w:val="28"/>
+              </w:rPr>
+              <w:t>terminaInserimento</w:t>
+            </w:r>
+            <w:proofErr w:type="spellEnd"/>
+            <w:r>
+              <w:rPr>
+                <w:sz w:val="28"/>
+                <w:szCs w:val="28"/>
+              </w:rPr>
+              <w:t>(</w:t>
+            </w:r>
+            <w:proofErr w:type="gramEnd"/>
+            <w:r>
+              <w:rPr>
+                <w:sz w:val="28"/>
+                <w:szCs w:val="28"/>
+              </w:rPr>
+              <w:t>)</w:t>
             </w:r>
           </w:p>
         </w:tc>
@@ -3734,12 +4240,30 @@
                 <w:szCs w:val="28"/>
               </w:rPr>
             </w:pPr>
-            <w:r>
-              <w:rPr>
-                <w:sz w:val="28"/>
-                <w:szCs w:val="28"/>
-              </w:rPr>
-              <w:t>selezionaComponente()</w:t>
+            <w:proofErr w:type="spellStart"/>
+            <w:proofErr w:type="gramStart"/>
+            <w:r>
+              <w:rPr>
+                <w:sz w:val="28"/>
+                <w:szCs w:val="28"/>
+              </w:rPr>
+              <w:t>selezionaComponente</w:t>
+            </w:r>
+            <w:proofErr w:type="spellEnd"/>
+            <w:r>
+              <w:rPr>
+                <w:sz w:val="28"/>
+                <w:szCs w:val="28"/>
+              </w:rPr>
+              <w:t>(</w:t>
+            </w:r>
+            <w:proofErr w:type="gramEnd"/>
+            <w:r>
+              <w:rPr>
+                <w:sz w:val="28"/>
+                <w:szCs w:val="28"/>
+              </w:rPr>
+              <w:t>)</w:t>
             </w:r>
           </w:p>
         </w:tc>
@@ -3994,12 +4518,30 @@
                 <w:szCs w:val="28"/>
               </w:rPr>
             </w:pPr>
-            <w:r>
-              <w:rPr>
-                <w:sz w:val="28"/>
-                <w:szCs w:val="28"/>
-              </w:rPr>
-              <w:t>creaCopie()</w:t>
+            <w:proofErr w:type="spellStart"/>
+            <w:proofErr w:type="gramStart"/>
+            <w:r>
+              <w:rPr>
+                <w:sz w:val="28"/>
+                <w:szCs w:val="28"/>
+              </w:rPr>
+              <w:t>creaCopie</w:t>
+            </w:r>
+            <w:proofErr w:type="spellEnd"/>
+            <w:r>
+              <w:rPr>
+                <w:sz w:val="28"/>
+                <w:szCs w:val="28"/>
+              </w:rPr>
+              <w:t>(</w:t>
+            </w:r>
+            <w:proofErr w:type="gramEnd"/>
+            <w:r>
+              <w:rPr>
+                <w:sz w:val="28"/>
+                <w:szCs w:val="28"/>
+              </w:rPr>
+              <w:t>)</w:t>
             </w:r>
           </w:p>
         </w:tc>
@@ -4114,28 +4656,39 @@
                 <w:sz w:val="28"/>
                 <w:szCs w:val="28"/>
               </w:rPr>
-              <w:t>È</w:t>
-            </w:r>
-            <w:r>
-              <w:rPr>
-                <w:sz w:val="28"/>
-                <w:szCs w:val="28"/>
-              </w:rPr>
-              <w:t xml:space="preserve"> presente </w:t>
-            </w:r>
-            <w:r>
-              <w:rPr>
-                <w:sz w:val="28"/>
-                <w:szCs w:val="28"/>
-              </w:rPr>
-              <w:t>una lista di CopiaComponente detta “listaCopie”</w:t>
-            </w:r>
-            <w:r>
-              <w:rPr>
-                <w:sz w:val="28"/>
-                <w:szCs w:val="28"/>
-              </w:rPr>
-              <w:t xml:space="preserve"> come attributo dell’istanza C</w:t>
+              <w:t xml:space="preserve">È presente una lista di </w:t>
+            </w:r>
+            <w:proofErr w:type="spellStart"/>
+            <w:r>
+              <w:rPr>
+                <w:sz w:val="28"/>
+                <w:szCs w:val="28"/>
+              </w:rPr>
+              <w:t>CopiaComponente</w:t>
+            </w:r>
+            <w:proofErr w:type="spellEnd"/>
+            <w:r>
+              <w:rPr>
+                <w:sz w:val="28"/>
+                <w:szCs w:val="28"/>
+              </w:rPr>
+              <w:t xml:space="preserve"> detta “</w:t>
+            </w:r>
+            <w:proofErr w:type="spellStart"/>
+            <w:r>
+              <w:rPr>
+                <w:sz w:val="28"/>
+                <w:szCs w:val="28"/>
+              </w:rPr>
+              <w:t>listaCopie</w:t>
+            </w:r>
+            <w:proofErr w:type="spellEnd"/>
+            <w:r>
+              <w:rPr>
+                <w:sz w:val="28"/>
+                <w:szCs w:val="28"/>
+              </w:rPr>
+              <w:t>” come attributo dell’istanza C</w:t>
             </w:r>
           </w:p>
         </w:tc>
@@ -4214,7 +4767,23 @@
                 <w:sz w:val="28"/>
                 <w:szCs w:val="28"/>
               </w:rPr>
-              <w:t xml:space="preserve">di CopiaComponente </w:t>
+              <w:t xml:space="preserve">di </w:t>
+            </w:r>
+            <w:proofErr w:type="spellStart"/>
+            <w:r>
+              <w:rPr>
+                <w:sz w:val="28"/>
+                <w:szCs w:val="28"/>
+              </w:rPr>
+              <w:t>CopiaComponente</w:t>
+            </w:r>
+            <w:proofErr w:type="spellEnd"/>
+            <w:r>
+              <w:rPr>
+                <w:sz w:val="28"/>
+                <w:szCs w:val="28"/>
+              </w:rPr>
+              <w:t xml:space="preserve"> </w:t>
             </w:r>
             <w:r>
               <w:rPr>
@@ -4271,7 +4840,23 @@
                 <w:sz w:val="28"/>
                 <w:szCs w:val="28"/>
               </w:rPr>
-              <w:t>Il valore dell’attributo di C denominato “listaCopie” è stato aggiornato in base alle copie inizializzate</w:t>
+              <w:t>Il valore dell’attributo di C denominato “</w:t>
+            </w:r>
+            <w:proofErr w:type="spellStart"/>
+            <w:r>
+              <w:rPr>
+                <w:sz w:val="28"/>
+                <w:szCs w:val="28"/>
+              </w:rPr>
+              <w:t>listaCopie</w:t>
+            </w:r>
+            <w:proofErr w:type="spellEnd"/>
+            <w:r>
+              <w:rPr>
+                <w:sz w:val="28"/>
+                <w:szCs w:val="28"/>
+              </w:rPr>
+              <w:t>” è stato aggiornato in base alle copie inizializzate</w:t>
             </w:r>
           </w:p>
         </w:tc>
@@ -4387,12 +4972,30 @@
                 <w:szCs w:val="28"/>
               </w:rPr>
             </w:pPr>
-            <w:r>
-              <w:rPr>
-                <w:sz w:val="28"/>
-                <w:szCs w:val="28"/>
-              </w:rPr>
-              <w:t>terminaInserimento()</w:t>
+            <w:proofErr w:type="spellStart"/>
+            <w:proofErr w:type="gramStart"/>
+            <w:r>
+              <w:rPr>
+                <w:sz w:val="28"/>
+                <w:szCs w:val="28"/>
+              </w:rPr>
+              <w:t>terminaInserimento</w:t>
+            </w:r>
+            <w:proofErr w:type="spellEnd"/>
+            <w:r>
+              <w:rPr>
+                <w:sz w:val="28"/>
+                <w:szCs w:val="28"/>
+              </w:rPr>
+              <w:t>(</w:t>
+            </w:r>
+            <w:proofErr w:type="gramEnd"/>
+            <w:r>
+              <w:rPr>
+                <w:sz w:val="28"/>
+                <w:szCs w:val="28"/>
+              </w:rPr>
+              <w:t>)</w:t>
             </w:r>
           </w:p>
         </w:tc>
@@ -4547,6 +5150,7 @@
               </w:rPr>
               <w:t xml:space="preserve">le N istanze di </w:t>
             </w:r>
+            <w:proofErr w:type="spellStart"/>
             <w:r>
               <w:rPr>
                 <w:sz w:val="28"/>
@@ -4561,6 +5165,7 @@
               </w:rPr>
               <w:t>aComponente</w:t>
             </w:r>
+            <w:proofErr w:type="spellEnd"/>
             <w:r>
               <w:rPr>
                 <w:sz w:val="28"/>
@@ -5468,6 +6073,7 @@
     <w:lsdException w:name="HTML Sample" w:semiHidden="1" w:unhideWhenUsed="1"/>
     <w:lsdException w:name="HTML Typewriter" w:semiHidden="1" w:unhideWhenUsed="1"/>
     <w:lsdException w:name="HTML Variable" w:semiHidden="1" w:unhideWhenUsed="1"/>
+    <w:lsdException w:name="Normal Table" w:semiHidden="1" w:unhideWhenUsed="1"/>
     <w:lsdException w:name="annotation subject" w:semiHidden="1" w:unhideWhenUsed="1"/>
     <w:lsdException w:name="No List" w:semiHidden="1" w:unhideWhenUsed="1"/>
     <w:lsdException w:name="Outline List 1" w:semiHidden="1" w:unhideWhenUsed="1"/>
@@ -5513,9 +6119,11 @@
     <w:lsdException w:name="Table Subtle 1" w:semiHidden="1" w:unhideWhenUsed="1"/>
     <w:lsdException w:name="Table Subtle 2" w:semiHidden="1" w:unhideWhenUsed="1"/>
     <w:lsdException w:name="Table Web 1" w:semiHidden="1" w:unhideWhenUsed="1"/>
+    <w:lsdException w:name="Table Web 2" w:semiHidden="1" w:unhideWhenUsed="1"/>
     <w:lsdException w:name="Table Web 3" w:semiHidden="1" w:unhideWhenUsed="1"/>
     <w:lsdException w:name="Balloon Text" w:semiHidden="1" w:unhideWhenUsed="1"/>
     <w:lsdException w:name="Table Grid" w:uiPriority="39"/>
+    <w:lsdException w:name="Table Theme" w:semiHidden="1" w:unhideWhenUsed="1"/>
     <w:lsdException w:name="Placeholder Text" w:semiHidden="1"/>
     <w:lsdException w:name="No Spacing" w:uiPriority="1" w:qFormat="1"/>
     <w:lsdException w:name="Light Shading" w:uiPriority="60"/>

</xml_diff>

<commit_message>
Discussione Iterazione 2 + Iterazione 3
</commit_message>
<xml_diff>
--- a/ITERAZIONE 2/SSD e CONTRATTI/Contratti delle Operazioni.docx
+++ b/ITERAZIONE 2/SSD e CONTRATTI/Contratti delle Operazioni.docx
@@ -179,6 +179,8 @@
                 <w:szCs w:val="28"/>
               </w:rPr>
             </w:pPr>
+            <w:proofErr w:type="spellStart"/>
+            <w:proofErr w:type="gramStart"/>
             <w:r>
               <w:rPr>
                 <w:sz w:val="28"/>
@@ -193,12 +195,21 @@
               </w:rPr>
               <w:t>onfigurazione</w:t>
             </w:r>
-            <w:r>
-              <w:rPr>
-                <w:sz w:val="28"/>
-                <w:szCs w:val="28"/>
-              </w:rPr>
-              <w:t>()</w:t>
+            <w:proofErr w:type="spellEnd"/>
+            <w:r>
+              <w:rPr>
+                <w:sz w:val="28"/>
+                <w:szCs w:val="28"/>
+              </w:rPr>
+              <w:t>(</w:t>
+            </w:r>
+            <w:proofErr w:type="gramEnd"/>
+            <w:r>
+              <w:rPr>
+                <w:sz w:val="28"/>
+                <w:szCs w:val="28"/>
+              </w:rPr>
+              <w:t>)</w:t>
             </w:r>
           </w:p>
         </w:tc>
@@ -388,12 +399,21 @@
               </w:rPr>
               <w:t xml:space="preserve">È stata creata un’istanza </w:t>
             </w:r>
-            <w:r>
-              <w:rPr>
-                <w:sz w:val="28"/>
-                <w:szCs w:val="28"/>
-              </w:rPr>
-              <w:t xml:space="preserve">Conf </w:t>
+            <w:proofErr w:type="spellStart"/>
+            <w:r>
+              <w:rPr>
+                <w:sz w:val="28"/>
+                <w:szCs w:val="28"/>
+              </w:rPr>
+              <w:t>Conf</w:t>
+            </w:r>
+            <w:proofErr w:type="spellEnd"/>
+            <w:r>
+              <w:rPr>
+                <w:sz w:val="28"/>
+                <w:szCs w:val="28"/>
+              </w:rPr>
+              <w:t xml:space="preserve"> </w:t>
             </w:r>
             <w:r>
               <w:rPr>
@@ -428,7 +448,23 @@
                 <w:sz w:val="28"/>
                 <w:szCs w:val="28"/>
               </w:rPr>
-              <w:t>Gli attributi di Conf (</w:t>
+              <w:t xml:space="preserve">Gli attributi di </w:t>
+            </w:r>
+            <w:proofErr w:type="spellStart"/>
+            <w:r>
+              <w:rPr>
+                <w:sz w:val="28"/>
+                <w:szCs w:val="28"/>
+              </w:rPr>
+              <w:t>Conf</w:t>
+            </w:r>
+            <w:proofErr w:type="spellEnd"/>
+            <w:r>
+              <w:rPr>
+                <w:sz w:val="28"/>
+                <w:szCs w:val="28"/>
+              </w:rPr>
+              <w:t xml:space="preserve"> (</w:t>
             </w:r>
             <w:r>
               <w:rPr>
@@ -498,7 +534,23 @@
                 <w:sz w:val="28"/>
                 <w:szCs w:val="28"/>
               </w:rPr>
-              <w:t>di “Componente” denominata “listaComponenti” (attributo che indica i componenti presenti nella configurazione)</w:t>
+              <w:t>di “Componente” denominata “</w:t>
+            </w:r>
+            <w:proofErr w:type="spellStart"/>
+            <w:r>
+              <w:rPr>
+                <w:sz w:val="28"/>
+                <w:szCs w:val="28"/>
+              </w:rPr>
+              <w:t>listaComponenti</w:t>
+            </w:r>
+            <w:proofErr w:type="spellEnd"/>
+            <w:r>
+              <w:rPr>
+                <w:sz w:val="28"/>
+                <w:szCs w:val="28"/>
+              </w:rPr>
+              <w:t>” (attributo che indica i componenti presenti nella configurazione)</w:t>
             </w:r>
           </w:p>
         </w:tc>
@@ -596,12 +648,30 @@
                 <w:szCs w:val="28"/>
               </w:rPr>
             </w:pPr>
-            <w:r>
-              <w:rPr>
-                <w:sz w:val="28"/>
-                <w:szCs w:val="28"/>
-              </w:rPr>
-              <w:t>selezionaCategoria()</w:t>
+            <w:proofErr w:type="spellStart"/>
+            <w:proofErr w:type="gramStart"/>
+            <w:r>
+              <w:rPr>
+                <w:sz w:val="28"/>
+                <w:szCs w:val="28"/>
+              </w:rPr>
+              <w:t>selezionaCategoria</w:t>
+            </w:r>
+            <w:proofErr w:type="spellEnd"/>
+            <w:r>
+              <w:rPr>
+                <w:sz w:val="28"/>
+                <w:szCs w:val="28"/>
+              </w:rPr>
+              <w:t>(</w:t>
+            </w:r>
+            <w:proofErr w:type="gramEnd"/>
+            <w:r>
+              <w:rPr>
+                <w:sz w:val="28"/>
+                <w:szCs w:val="28"/>
+              </w:rPr>
+              <w:t>)</w:t>
             </w:r>
           </w:p>
         </w:tc>
@@ -694,7 +764,23 @@
                 <w:sz w:val="28"/>
                 <w:szCs w:val="28"/>
               </w:rPr>
-              <w:t>È stata inizializzata un’istanza Conf di Configurazione</w:t>
+              <w:t xml:space="preserve">È stata inizializzata un’istanza </w:t>
+            </w:r>
+            <w:proofErr w:type="spellStart"/>
+            <w:r>
+              <w:rPr>
+                <w:sz w:val="28"/>
+                <w:szCs w:val="28"/>
+              </w:rPr>
+              <w:t>Conf</w:t>
+            </w:r>
+            <w:proofErr w:type="spellEnd"/>
+            <w:r>
+              <w:rPr>
+                <w:sz w:val="28"/>
+                <w:szCs w:val="28"/>
+              </w:rPr>
+              <w:t xml:space="preserve"> di Configurazione</w:t>
             </w:r>
             <w:r>
               <w:rPr>
@@ -708,7 +794,23 @@
                 <w:sz w:val="28"/>
                 <w:szCs w:val="28"/>
               </w:rPr>
-              <w:t xml:space="preserve"> “listaComponenti”</w:t>
+              <w:t xml:space="preserve"> “</w:t>
+            </w:r>
+            <w:proofErr w:type="spellStart"/>
+            <w:r>
+              <w:rPr>
+                <w:sz w:val="28"/>
+                <w:szCs w:val="28"/>
+              </w:rPr>
+              <w:t>listaComponenti</w:t>
+            </w:r>
+            <w:proofErr w:type="spellEnd"/>
+            <w:r>
+              <w:rPr>
+                <w:sz w:val="28"/>
+                <w:szCs w:val="28"/>
+              </w:rPr>
+              <w:t>”</w:t>
             </w:r>
             <w:r>
               <w:rPr>
@@ -822,12 +924,21 @@
               </w:rPr>
               <w:t xml:space="preserve"> </w:t>
             </w:r>
-            <w:r>
-              <w:rPr>
-                <w:sz w:val="28"/>
-                <w:szCs w:val="28"/>
-              </w:rPr>
-              <w:t>idComponente-</w:t>
+            <w:proofErr w:type="spellStart"/>
+            <w:r>
+              <w:rPr>
+                <w:sz w:val="28"/>
+                <w:szCs w:val="28"/>
+              </w:rPr>
+              <w:t>idComponente</w:t>
+            </w:r>
+            <w:proofErr w:type="spellEnd"/>
+            <w:r>
+              <w:rPr>
+                <w:sz w:val="28"/>
+                <w:szCs w:val="28"/>
+              </w:rPr>
+              <w:t>-</w:t>
             </w:r>
             <w:r>
               <w:rPr>
@@ -836,6 +947,7 @@
               </w:rPr>
               <w:t>Componente denominata “</w:t>
             </w:r>
+            <w:proofErr w:type="spellStart"/>
             <w:r>
               <w:rPr>
                 <w:sz w:val="28"/>
@@ -848,7 +960,15 @@
                 <w:sz w:val="28"/>
                 <w:szCs w:val="28"/>
               </w:rPr>
-              <w:t>Corrente”</w:t>
+              <w:t>Corrente</w:t>
+            </w:r>
+            <w:proofErr w:type="spellEnd"/>
+            <w:r>
+              <w:rPr>
+                <w:sz w:val="28"/>
+                <w:szCs w:val="28"/>
+              </w:rPr>
+              <w:t>”</w:t>
             </w:r>
           </w:p>
           <w:p>
@@ -871,6 +991,7 @@
               </w:rPr>
               <w:t xml:space="preserve">Il contenuto di </w:t>
             </w:r>
+            <w:proofErr w:type="spellStart"/>
             <w:r>
               <w:rPr>
                 <w:sz w:val="28"/>
@@ -883,7 +1004,15 @@
                 <w:sz w:val="28"/>
                 <w:szCs w:val="28"/>
               </w:rPr>
-              <w:t>Corrente è stato aggiornato in base alla Categoria scelta</w:t>
+              <w:t>Corrente</w:t>
+            </w:r>
+            <w:proofErr w:type="spellEnd"/>
+            <w:r>
+              <w:rPr>
+                <w:sz w:val="28"/>
+                <w:szCs w:val="28"/>
+              </w:rPr>
+              <w:t xml:space="preserve"> è stato aggiornato in base alla Categoria scelta</w:t>
             </w:r>
           </w:p>
         </w:tc>
@@ -1024,6 +1153,8 @@
                 <w:szCs w:val="28"/>
               </w:rPr>
             </w:pPr>
+            <w:proofErr w:type="spellStart"/>
+            <w:proofErr w:type="gramStart"/>
             <w:r>
               <w:rPr>
                 <w:sz w:val="28"/>
@@ -1031,12 +1162,21 @@
               </w:rPr>
               <w:t>selezionaComponente</w:t>
             </w:r>
-            <w:r>
-              <w:rPr>
-                <w:sz w:val="28"/>
-                <w:szCs w:val="28"/>
-              </w:rPr>
-              <w:t>()</w:t>
+            <w:proofErr w:type="spellEnd"/>
+            <w:r>
+              <w:rPr>
+                <w:sz w:val="28"/>
+                <w:szCs w:val="28"/>
+              </w:rPr>
+              <w:t>(</w:t>
+            </w:r>
+            <w:proofErr w:type="gramEnd"/>
+            <w:r>
+              <w:rPr>
+                <w:sz w:val="28"/>
+                <w:szCs w:val="28"/>
+              </w:rPr>
+              <w:t>)</w:t>
             </w:r>
           </w:p>
         </w:tc>
@@ -1159,7 +1299,23 @@
                 <w:sz w:val="28"/>
                 <w:szCs w:val="28"/>
               </w:rPr>
-              <w:t>a lista di Componente “listaCorrente”</w:t>
+              <w:t>a lista di Componente “</w:t>
+            </w:r>
+            <w:proofErr w:type="spellStart"/>
+            <w:r>
+              <w:rPr>
+                <w:sz w:val="28"/>
+                <w:szCs w:val="28"/>
+              </w:rPr>
+              <w:t>listaCorrente</w:t>
+            </w:r>
+            <w:proofErr w:type="spellEnd"/>
+            <w:r>
+              <w:rPr>
+                <w:sz w:val="28"/>
+                <w:szCs w:val="28"/>
+              </w:rPr>
+              <w:t>”</w:t>
             </w:r>
           </w:p>
         </w:tc>
@@ -1238,10 +1394,17 @@
                 <w:sz w:val="28"/>
                 <w:szCs w:val="28"/>
               </w:rPr>
-              <w:t xml:space="preserve"> componenteCorrente</w:t>
-            </w:r>
-            <w:bookmarkStart w:id="0" w:name="_GoBack"/>
-            <w:bookmarkEnd w:id="0"/>
+              <w:t xml:space="preserve"> </w:t>
+            </w:r>
+            <w:proofErr w:type="spellStart"/>
+            <w:r>
+              <w:rPr>
+                <w:sz w:val="28"/>
+                <w:szCs w:val="28"/>
+              </w:rPr>
+              <w:t>componenteCorrente</w:t>
+            </w:r>
+            <w:proofErr w:type="spellEnd"/>
             <w:r>
               <w:rPr>
                 <w:sz w:val="28"/>
@@ -1347,12 +1510,30 @@
                 <w:szCs w:val="28"/>
               </w:rPr>
             </w:pPr>
-            <w:r>
-              <w:rPr>
-                <w:sz w:val="28"/>
-                <w:szCs w:val="28"/>
-              </w:rPr>
-              <w:t>confermaComponente()</w:t>
+            <w:proofErr w:type="spellStart"/>
+            <w:proofErr w:type="gramStart"/>
+            <w:r>
+              <w:rPr>
+                <w:sz w:val="28"/>
+                <w:szCs w:val="28"/>
+              </w:rPr>
+              <w:t>confermaComponente</w:t>
+            </w:r>
+            <w:proofErr w:type="spellEnd"/>
+            <w:r>
+              <w:rPr>
+                <w:sz w:val="28"/>
+                <w:szCs w:val="28"/>
+              </w:rPr>
+              <w:t>(</w:t>
+            </w:r>
+            <w:proofErr w:type="gramEnd"/>
+            <w:r>
+              <w:rPr>
+                <w:sz w:val="28"/>
+                <w:szCs w:val="28"/>
+              </w:rPr>
+              <w:t>)</w:t>
             </w:r>
           </w:p>
         </w:tc>
@@ -1456,7 +1637,23 @@
                 <w:sz w:val="28"/>
                 <w:szCs w:val="28"/>
               </w:rPr>
-              <w:t xml:space="preserve">È stata inizializzata un’istanza Comp </w:t>
+              <w:t xml:space="preserve">È stata inizializzata un’istanza </w:t>
+            </w:r>
+            <w:proofErr w:type="spellStart"/>
+            <w:r>
+              <w:rPr>
+                <w:sz w:val="28"/>
+                <w:szCs w:val="28"/>
+              </w:rPr>
+              <w:t>Comp</w:t>
+            </w:r>
+            <w:proofErr w:type="spellEnd"/>
+            <w:r>
+              <w:rPr>
+                <w:sz w:val="28"/>
+                <w:szCs w:val="28"/>
+              </w:rPr>
+              <w:t xml:space="preserve"> </w:t>
             </w:r>
             <w:r>
               <w:rPr>
@@ -1523,7 +1720,15 @@
                 <w:sz w:val="28"/>
                 <w:szCs w:val="28"/>
               </w:rPr>
-              <w:t>L’istanza C</w:t>
+              <w:t xml:space="preserve">L’istanza </w:t>
+            </w:r>
+            <w:proofErr w:type="spellStart"/>
+            <w:r>
+              <w:rPr>
+                <w:sz w:val="28"/>
+                <w:szCs w:val="28"/>
+              </w:rPr>
+              <w:t>C</w:t>
             </w:r>
             <w:r>
               <w:rPr>
@@ -1532,6 +1737,7 @@
               </w:rPr>
               <w:t>omp</w:t>
             </w:r>
+            <w:proofErr w:type="spellEnd"/>
             <w:r>
               <w:rPr>
                 <w:sz w:val="28"/>
@@ -1544,7 +1750,23 @@
                 <w:sz w:val="28"/>
                 <w:szCs w:val="28"/>
               </w:rPr>
-              <w:t>a Conf mediante l’associazione “Contiene”</w:t>
+              <w:t xml:space="preserve">a </w:t>
+            </w:r>
+            <w:proofErr w:type="spellStart"/>
+            <w:r>
+              <w:rPr>
+                <w:sz w:val="28"/>
+                <w:szCs w:val="28"/>
+              </w:rPr>
+              <w:t>Conf</w:t>
+            </w:r>
+            <w:proofErr w:type="spellEnd"/>
+            <w:r>
+              <w:rPr>
+                <w:sz w:val="28"/>
+                <w:szCs w:val="28"/>
+              </w:rPr>
+              <w:t xml:space="preserve"> mediante l’associazione “Contiene”</w:t>
             </w:r>
           </w:p>
           <w:p>
@@ -1572,7 +1794,23 @@
                 <w:sz w:val="28"/>
                 <w:szCs w:val="28"/>
               </w:rPr>
-              <w:t xml:space="preserve">di Conf </w:t>
+              <w:t xml:space="preserve">di </w:t>
+            </w:r>
+            <w:proofErr w:type="spellStart"/>
+            <w:r>
+              <w:rPr>
+                <w:sz w:val="28"/>
+                <w:szCs w:val="28"/>
+              </w:rPr>
+              <w:t>Conf</w:t>
+            </w:r>
+            <w:proofErr w:type="spellEnd"/>
+            <w:r>
+              <w:rPr>
+                <w:sz w:val="28"/>
+                <w:szCs w:val="28"/>
+              </w:rPr>
+              <w:t xml:space="preserve"> </w:t>
             </w:r>
             <w:r>
               <w:rPr>
@@ -1586,8 +1824,17 @@
                 <w:sz w:val="28"/>
                 <w:szCs w:val="28"/>
               </w:rPr>
-              <w:t>i Comp</w:t>
-            </w:r>
+              <w:t xml:space="preserve">i </w:t>
+            </w:r>
+            <w:proofErr w:type="spellStart"/>
+            <w:r>
+              <w:rPr>
+                <w:sz w:val="28"/>
+                <w:szCs w:val="28"/>
+              </w:rPr>
+              <w:t>Comp</w:t>
+            </w:r>
+            <w:proofErr w:type="spellEnd"/>
           </w:p>
         </w:tc>
       </w:tr>
@@ -1702,12 +1949,37 @@
                 <w:szCs w:val="28"/>
               </w:rPr>
             </w:pPr>
-            <w:r>
-              <w:rPr>
-                <w:sz w:val="28"/>
-                <w:szCs w:val="28"/>
-              </w:rPr>
-              <w:t>confermaAssemblaggio()</w:t>
+            <w:proofErr w:type="spellStart"/>
+            <w:proofErr w:type="gramStart"/>
+            <w:r>
+              <w:rPr>
+                <w:sz w:val="28"/>
+                <w:szCs w:val="28"/>
+              </w:rPr>
+              <w:t>termina</w:t>
+            </w:r>
+            <w:r>
+              <w:rPr>
+                <w:sz w:val="28"/>
+                <w:szCs w:val="28"/>
+              </w:rPr>
+              <w:t>Assemblaggio</w:t>
+            </w:r>
+            <w:proofErr w:type="spellEnd"/>
+            <w:r>
+              <w:rPr>
+                <w:sz w:val="28"/>
+                <w:szCs w:val="28"/>
+              </w:rPr>
+              <w:t>(</w:t>
+            </w:r>
+            <w:proofErr w:type="gramEnd"/>
+            <w:r>
+              <w:rPr>
+                <w:sz w:val="28"/>
+                <w:szCs w:val="28"/>
+              </w:rPr>
+              <w:t>)</w:t>
             </w:r>
           </w:p>
         </w:tc>
@@ -1811,6 +2083,35 @@
               </w:rPr>
               <w:t xml:space="preserve"> per la sua configurazione</w:t>
             </w:r>
+            <w:r>
+              <w:rPr>
+                <w:sz w:val="28"/>
+                <w:szCs w:val="28"/>
+              </w:rPr>
+              <w:t>.</w:t>
+            </w:r>
+          </w:p>
+          <w:p>
+            <w:pPr>
+              <w:pStyle w:val="Paragrafoelenco"/>
+              <w:numPr>
+                <w:ilvl w:val="0"/>
+                <w:numId w:val="7"/>
+              </w:numPr>
+              <w:rPr>
+                <w:sz w:val="28"/>
+                <w:szCs w:val="28"/>
+              </w:rPr>
+            </w:pPr>
+            <w:r>
+              <w:rPr>
+                <w:sz w:val="28"/>
+                <w:szCs w:val="28"/>
+              </w:rPr>
+              <w:t xml:space="preserve"> </w:t>
+            </w:r>
+            <w:bookmarkStart w:id="0" w:name="_GoBack"/>
+            <w:bookmarkEnd w:id="0"/>
           </w:p>
         </w:tc>
       </w:tr>
@@ -1891,7 +2192,6 @@
                 <w:sz w:val="28"/>
                 <w:szCs w:val="28"/>
               </w:rPr>
-              <w:lastRenderedPageBreak/>
               <w:t>Nome del contratto</w:t>
             </w:r>
           </w:p>
@@ -1970,12 +2270,30 @@
                 <w:szCs w:val="28"/>
               </w:rPr>
             </w:pPr>
-            <w:r>
-              <w:rPr>
-                <w:sz w:val="28"/>
-                <w:szCs w:val="28"/>
-              </w:rPr>
-              <w:t>confermaConfigurazione()</w:t>
+            <w:proofErr w:type="spellStart"/>
+            <w:proofErr w:type="gramStart"/>
+            <w:r>
+              <w:rPr>
+                <w:sz w:val="28"/>
+                <w:szCs w:val="28"/>
+              </w:rPr>
+              <w:t>confermaConfigurazione</w:t>
+            </w:r>
+            <w:proofErr w:type="spellEnd"/>
+            <w:r>
+              <w:rPr>
+                <w:sz w:val="28"/>
+                <w:szCs w:val="28"/>
+              </w:rPr>
+              <w:t>(</w:t>
+            </w:r>
+            <w:proofErr w:type="gramEnd"/>
+            <w:r>
+              <w:rPr>
+                <w:sz w:val="28"/>
+                <w:szCs w:val="28"/>
+              </w:rPr>
+              <w:t>)</w:t>
             </w:r>
           </w:p>
         </w:tc>
@@ -2219,7 +2537,27 @@
           <w:sz w:val="48"/>
           <w:szCs w:val="48"/>
         </w:rPr>
-        <w:t xml:space="preserve"> ( UC1)</w:t>
+        <w:t xml:space="preserve"> </w:t>
+      </w:r>
+      <w:proofErr w:type="gramStart"/>
+      <w:r>
+        <w:rPr>
+          <w:b/>
+          <w:bCs/>
+          <w:sz w:val="48"/>
+          <w:szCs w:val="48"/>
+        </w:rPr>
+        <w:t>( UC</w:t>
+      </w:r>
+      <w:proofErr w:type="gramEnd"/>
+      <w:r>
+        <w:rPr>
+          <w:b/>
+          <w:bCs/>
+          <w:sz w:val="48"/>
+          <w:szCs w:val="48"/>
+        </w:rPr>
+        <w:t>1)</w:t>
       </w:r>
     </w:p>
     <w:tbl>
@@ -2314,12 +2652,30 @@
                 <w:szCs w:val="28"/>
               </w:rPr>
             </w:pPr>
-            <w:r>
-              <w:rPr>
-                <w:sz w:val="28"/>
-                <w:szCs w:val="28"/>
-              </w:rPr>
-              <w:t>infoConfigurazione()</w:t>
+            <w:proofErr w:type="spellStart"/>
+            <w:proofErr w:type="gramStart"/>
+            <w:r>
+              <w:rPr>
+                <w:sz w:val="28"/>
+                <w:szCs w:val="28"/>
+              </w:rPr>
+              <w:t>infoConfigurazione</w:t>
+            </w:r>
+            <w:proofErr w:type="spellEnd"/>
+            <w:r>
+              <w:rPr>
+                <w:sz w:val="28"/>
+                <w:szCs w:val="28"/>
+              </w:rPr>
+              <w:t>(</w:t>
+            </w:r>
+            <w:proofErr w:type="gramEnd"/>
+            <w:r>
+              <w:rPr>
+                <w:sz w:val="28"/>
+                <w:szCs w:val="28"/>
+              </w:rPr>
+              <w:t>)</w:t>
             </w:r>
           </w:p>
         </w:tc>
@@ -2421,7 +2777,23 @@
                 <w:sz w:val="28"/>
                 <w:szCs w:val="28"/>
               </w:rPr>
-              <w:t>È stata inizializzata un’istanza Conf di Configurazione</w:t>
+              <w:t xml:space="preserve">È stata inizializzata un’istanza </w:t>
+            </w:r>
+            <w:proofErr w:type="spellStart"/>
+            <w:r>
+              <w:rPr>
+                <w:sz w:val="28"/>
+                <w:szCs w:val="28"/>
+              </w:rPr>
+              <w:t>Conf</w:t>
+            </w:r>
+            <w:proofErr w:type="spellEnd"/>
+            <w:r>
+              <w:rPr>
+                <w:sz w:val="28"/>
+                <w:szCs w:val="28"/>
+              </w:rPr>
+              <w:t xml:space="preserve"> di Configurazione</w:t>
             </w:r>
           </w:p>
         </w:tc>
@@ -2702,12 +3074,30 @@
                 <w:szCs w:val="28"/>
               </w:rPr>
             </w:pPr>
-            <w:r>
-              <w:rPr>
-                <w:sz w:val="28"/>
-                <w:szCs w:val="28"/>
-              </w:rPr>
-              <w:t>creaComponente()</w:t>
+            <w:proofErr w:type="spellStart"/>
+            <w:proofErr w:type="gramStart"/>
+            <w:r>
+              <w:rPr>
+                <w:sz w:val="28"/>
+                <w:szCs w:val="28"/>
+              </w:rPr>
+              <w:t>creaComponente</w:t>
+            </w:r>
+            <w:proofErr w:type="spellEnd"/>
+            <w:r>
+              <w:rPr>
+                <w:sz w:val="28"/>
+                <w:szCs w:val="28"/>
+              </w:rPr>
+              <w:t>(</w:t>
+            </w:r>
+            <w:proofErr w:type="gramEnd"/>
+            <w:r>
+              <w:rPr>
+                <w:sz w:val="28"/>
+                <w:szCs w:val="28"/>
+              </w:rPr>
+              <w:t>)</w:t>
             </w:r>
           </w:p>
         </w:tc>
@@ -2951,7 +3341,39 @@
                 <w:sz w:val="28"/>
                 <w:szCs w:val="28"/>
               </w:rPr>
-              <w:t>È stata inizializzata una lista di CopiaComponente denominata “listaCopie” come attributo di C.</w:t>
+              <w:t xml:space="preserve">È stata inizializzata una lista di </w:t>
+            </w:r>
+            <w:proofErr w:type="spellStart"/>
+            <w:r>
+              <w:rPr>
+                <w:sz w:val="28"/>
+                <w:szCs w:val="28"/>
+              </w:rPr>
+              <w:t>CopiaComponente</w:t>
+            </w:r>
+            <w:proofErr w:type="spellEnd"/>
+            <w:r>
+              <w:rPr>
+                <w:sz w:val="28"/>
+                <w:szCs w:val="28"/>
+              </w:rPr>
+              <w:t xml:space="preserve"> denominata “</w:t>
+            </w:r>
+            <w:proofErr w:type="spellStart"/>
+            <w:r>
+              <w:rPr>
+                <w:sz w:val="28"/>
+                <w:szCs w:val="28"/>
+              </w:rPr>
+              <w:t>listaCopie</w:t>
+            </w:r>
+            <w:proofErr w:type="spellEnd"/>
+            <w:r>
+              <w:rPr>
+                <w:sz w:val="28"/>
+                <w:szCs w:val="28"/>
+              </w:rPr>
+              <w:t>” come attributo di C.</w:t>
             </w:r>
           </w:p>
         </w:tc>
@@ -3050,12 +3472,30 @@
                 <w:szCs w:val="28"/>
               </w:rPr>
             </w:pPr>
-            <w:r>
-              <w:rPr>
-                <w:sz w:val="28"/>
-                <w:szCs w:val="28"/>
-              </w:rPr>
-              <w:t>creaCopie()</w:t>
+            <w:proofErr w:type="spellStart"/>
+            <w:proofErr w:type="gramStart"/>
+            <w:r>
+              <w:rPr>
+                <w:sz w:val="28"/>
+                <w:szCs w:val="28"/>
+              </w:rPr>
+              <w:t>creaCopie</w:t>
+            </w:r>
+            <w:proofErr w:type="spellEnd"/>
+            <w:r>
+              <w:rPr>
+                <w:sz w:val="28"/>
+                <w:szCs w:val="28"/>
+              </w:rPr>
+              <w:t>(</w:t>
+            </w:r>
+            <w:proofErr w:type="gramEnd"/>
+            <w:r>
+              <w:rPr>
+                <w:sz w:val="28"/>
+                <w:szCs w:val="28"/>
+              </w:rPr>
+              <w:t>)</w:t>
             </w:r>
           </w:p>
         </w:tc>
@@ -3170,7 +3610,39 @@
                 <w:sz w:val="28"/>
                 <w:szCs w:val="28"/>
               </w:rPr>
-              <w:t>È stata inizializzata una lista di CopiaComponente detta “listaCopie”</w:t>
+              <w:t xml:space="preserve">È stata inizializzata una lista di </w:t>
+            </w:r>
+            <w:proofErr w:type="spellStart"/>
+            <w:r>
+              <w:rPr>
+                <w:sz w:val="28"/>
+                <w:szCs w:val="28"/>
+              </w:rPr>
+              <w:t>CopiaComponente</w:t>
+            </w:r>
+            <w:proofErr w:type="spellEnd"/>
+            <w:r>
+              <w:rPr>
+                <w:sz w:val="28"/>
+                <w:szCs w:val="28"/>
+              </w:rPr>
+              <w:t xml:space="preserve"> detta “</w:t>
+            </w:r>
+            <w:proofErr w:type="spellStart"/>
+            <w:r>
+              <w:rPr>
+                <w:sz w:val="28"/>
+                <w:szCs w:val="28"/>
+              </w:rPr>
+              <w:t>listaCopie</w:t>
+            </w:r>
+            <w:proofErr w:type="spellEnd"/>
+            <w:r>
+              <w:rPr>
+                <w:sz w:val="28"/>
+                <w:szCs w:val="28"/>
+              </w:rPr>
+              <w:t>”</w:t>
             </w:r>
           </w:p>
         </w:tc>
@@ -3319,7 +3791,23 @@
                 <w:sz w:val="28"/>
                 <w:szCs w:val="28"/>
               </w:rPr>
-              <w:t>Il valore dell’attributo di C denominato “listaCopie” è stato aggiornato in base alle copie inizializzate</w:t>
+              <w:t>Il valore dell’attributo di C denominato “</w:t>
+            </w:r>
+            <w:proofErr w:type="spellStart"/>
+            <w:r>
+              <w:rPr>
+                <w:sz w:val="28"/>
+                <w:szCs w:val="28"/>
+              </w:rPr>
+              <w:t>listaCopie</w:t>
+            </w:r>
+            <w:proofErr w:type="spellEnd"/>
+            <w:r>
+              <w:rPr>
+                <w:sz w:val="28"/>
+                <w:szCs w:val="28"/>
+              </w:rPr>
+              <w:t>” è stato aggiornato in base alle copie inizializzate</w:t>
             </w:r>
           </w:p>
           <w:p>
@@ -3428,12 +3916,30 @@
                 <w:szCs w:val="28"/>
               </w:rPr>
             </w:pPr>
-            <w:r>
-              <w:rPr>
-                <w:sz w:val="28"/>
-                <w:szCs w:val="28"/>
-              </w:rPr>
-              <w:t>terminaInserimento()</w:t>
+            <w:proofErr w:type="spellStart"/>
+            <w:proofErr w:type="gramStart"/>
+            <w:r>
+              <w:rPr>
+                <w:sz w:val="28"/>
+                <w:szCs w:val="28"/>
+              </w:rPr>
+              <w:t>terminaInserimento</w:t>
+            </w:r>
+            <w:proofErr w:type="spellEnd"/>
+            <w:r>
+              <w:rPr>
+                <w:sz w:val="28"/>
+                <w:szCs w:val="28"/>
+              </w:rPr>
+              <w:t>(</w:t>
+            </w:r>
+            <w:proofErr w:type="gramEnd"/>
+            <w:r>
+              <w:rPr>
+                <w:sz w:val="28"/>
+                <w:szCs w:val="28"/>
+              </w:rPr>
+              <w:t>)</w:t>
             </w:r>
           </w:p>
         </w:tc>
@@ -3734,12 +4240,30 @@
                 <w:szCs w:val="28"/>
               </w:rPr>
             </w:pPr>
-            <w:r>
-              <w:rPr>
-                <w:sz w:val="28"/>
-                <w:szCs w:val="28"/>
-              </w:rPr>
-              <w:t>selezionaComponente()</w:t>
+            <w:proofErr w:type="spellStart"/>
+            <w:proofErr w:type="gramStart"/>
+            <w:r>
+              <w:rPr>
+                <w:sz w:val="28"/>
+                <w:szCs w:val="28"/>
+              </w:rPr>
+              <w:t>selezionaComponente</w:t>
+            </w:r>
+            <w:proofErr w:type="spellEnd"/>
+            <w:r>
+              <w:rPr>
+                <w:sz w:val="28"/>
+                <w:szCs w:val="28"/>
+              </w:rPr>
+              <w:t>(</w:t>
+            </w:r>
+            <w:proofErr w:type="gramEnd"/>
+            <w:r>
+              <w:rPr>
+                <w:sz w:val="28"/>
+                <w:szCs w:val="28"/>
+              </w:rPr>
+              <w:t>)</w:t>
             </w:r>
           </w:p>
         </w:tc>
@@ -3994,12 +4518,30 @@
                 <w:szCs w:val="28"/>
               </w:rPr>
             </w:pPr>
-            <w:r>
-              <w:rPr>
-                <w:sz w:val="28"/>
-                <w:szCs w:val="28"/>
-              </w:rPr>
-              <w:t>creaCopie()</w:t>
+            <w:proofErr w:type="spellStart"/>
+            <w:proofErr w:type="gramStart"/>
+            <w:r>
+              <w:rPr>
+                <w:sz w:val="28"/>
+                <w:szCs w:val="28"/>
+              </w:rPr>
+              <w:t>creaCopie</w:t>
+            </w:r>
+            <w:proofErr w:type="spellEnd"/>
+            <w:r>
+              <w:rPr>
+                <w:sz w:val="28"/>
+                <w:szCs w:val="28"/>
+              </w:rPr>
+              <w:t>(</w:t>
+            </w:r>
+            <w:proofErr w:type="gramEnd"/>
+            <w:r>
+              <w:rPr>
+                <w:sz w:val="28"/>
+                <w:szCs w:val="28"/>
+              </w:rPr>
+              <w:t>)</w:t>
             </w:r>
           </w:p>
         </w:tc>
@@ -4114,28 +4656,39 @@
                 <w:sz w:val="28"/>
                 <w:szCs w:val="28"/>
               </w:rPr>
-              <w:t>È</w:t>
-            </w:r>
-            <w:r>
-              <w:rPr>
-                <w:sz w:val="28"/>
-                <w:szCs w:val="28"/>
-              </w:rPr>
-              <w:t xml:space="preserve"> presente </w:t>
-            </w:r>
-            <w:r>
-              <w:rPr>
-                <w:sz w:val="28"/>
-                <w:szCs w:val="28"/>
-              </w:rPr>
-              <w:t>una lista di CopiaComponente detta “listaCopie”</w:t>
-            </w:r>
-            <w:r>
-              <w:rPr>
-                <w:sz w:val="28"/>
-                <w:szCs w:val="28"/>
-              </w:rPr>
-              <w:t xml:space="preserve"> come attributo dell’istanza C</w:t>
+              <w:t xml:space="preserve">È presente una lista di </w:t>
+            </w:r>
+            <w:proofErr w:type="spellStart"/>
+            <w:r>
+              <w:rPr>
+                <w:sz w:val="28"/>
+                <w:szCs w:val="28"/>
+              </w:rPr>
+              <w:t>CopiaComponente</w:t>
+            </w:r>
+            <w:proofErr w:type="spellEnd"/>
+            <w:r>
+              <w:rPr>
+                <w:sz w:val="28"/>
+                <w:szCs w:val="28"/>
+              </w:rPr>
+              <w:t xml:space="preserve"> detta “</w:t>
+            </w:r>
+            <w:proofErr w:type="spellStart"/>
+            <w:r>
+              <w:rPr>
+                <w:sz w:val="28"/>
+                <w:szCs w:val="28"/>
+              </w:rPr>
+              <w:t>listaCopie</w:t>
+            </w:r>
+            <w:proofErr w:type="spellEnd"/>
+            <w:r>
+              <w:rPr>
+                <w:sz w:val="28"/>
+                <w:szCs w:val="28"/>
+              </w:rPr>
+              <w:t>” come attributo dell’istanza C</w:t>
             </w:r>
           </w:p>
         </w:tc>
@@ -4214,7 +4767,23 @@
                 <w:sz w:val="28"/>
                 <w:szCs w:val="28"/>
               </w:rPr>
-              <w:t xml:space="preserve">di CopiaComponente </w:t>
+              <w:t xml:space="preserve">di </w:t>
+            </w:r>
+            <w:proofErr w:type="spellStart"/>
+            <w:r>
+              <w:rPr>
+                <w:sz w:val="28"/>
+                <w:szCs w:val="28"/>
+              </w:rPr>
+              <w:t>CopiaComponente</w:t>
+            </w:r>
+            <w:proofErr w:type="spellEnd"/>
+            <w:r>
+              <w:rPr>
+                <w:sz w:val="28"/>
+                <w:szCs w:val="28"/>
+              </w:rPr>
+              <w:t xml:space="preserve"> </w:t>
             </w:r>
             <w:r>
               <w:rPr>
@@ -4271,7 +4840,23 @@
                 <w:sz w:val="28"/>
                 <w:szCs w:val="28"/>
               </w:rPr>
-              <w:t>Il valore dell’attributo di C denominato “listaCopie” è stato aggiornato in base alle copie inizializzate</w:t>
+              <w:t>Il valore dell’attributo di C denominato “</w:t>
+            </w:r>
+            <w:proofErr w:type="spellStart"/>
+            <w:r>
+              <w:rPr>
+                <w:sz w:val="28"/>
+                <w:szCs w:val="28"/>
+              </w:rPr>
+              <w:t>listaCopie</w:t>
+            </w:r>
+            <w:proofErr w:type="spellEnd"/>
+            <w:r>
+              <w:rPr>
+                <w:sz w:val="28"/>
+                <w:szCs w:val="28"/>
+              </w:rPr>
+              <w:t>” è stato aggiornato in base alle copie inizializzate</w:t>
             </w:r>
           </w:p>
         </w:tc>
@@ -4387,12 +4972,30 @@
                 <w:szCs w:val="28"/>
               </w:rPr>
             </w:pPr>
-            <w:r>
-              <w:rPr>
-                <w:sz w:val="28"/>
-                <w:szCs w:val="28"/>
-              </w:rPr>
-              <w:t>terminaInserimento()</w:t>
+            <w:proofErr w:type="spellStart"/>
+            <w:proofErr w:type="gramStart"/>
+            <w:r>
+              <w:rPr>
+                <w:sz w:val="28"/>
+                <w:szCs w:val="28"/>
+              </w:rPr>
+              <w:t>terminaInserimento</w:t>
+            </w:r>
+            <w:proofErr w:type="spellEnd"/>
+            <w:r>
+              <w:rPr>
+                <w:sz w:val="28"/>
+                <w:szCs w:val="28"/>
+              </w:rPr>
+              <w:t>(</w:t>
+            </w:r>
+            <w:proofErr w:type="gramEnd"/>
+            <w:r>
+              <w:rPr>
+                <w:sz w:val="28"/>
+                <w:szCs w:val="28"/>
+              </w:rPr>
+              <w:t>)</w:t>
             </w:r>
           </w:p>
         </w:tc>
@@ -4547,6 +5150,7 @@
               </w:rPr>
               <w:t xml:space="preserve">le N istanze di </w:t>
             </w:r>
+            <w:proofErr w:type="spellStart"/>
             <w:r>
               <w:rPr>
                 <w:sz w:val="28"/>
@@ -4561,6 +5165,7 @@
               </w:rPr>
               <w:t>aComponente</w:t>
             </w:r>
+            <w:proofErr w:type="spellEnd"/>
             <w:r>
               <w:rPr>
                 <w:sz w:val="28"/>
@@ -5468,6 +6073,7 @@
     <w:lsdException w:name="HTML Sample" w:semiHidden="1" w:unhideWhenUsed="1"/>
     <w:lsdException w:name="HTML Typewriter" w:semiHidden="1" w:unhideWhenUsed="1"/>
     <w:lsdException w:name="HTML Variable" w:semiHidden="1" w:unhideWhenUsed="1"/>
+    <w:lsdException w:name="Normal Table" w:semiHidden="1" w:unhideWhenUsed="1"/>
     <w:lsdException w:name="annotation subject" w:semiHidden="1" w:unhideWhenUsed="1"/>
     <w:lsdException w:name="No List" w:semiHidden="1" w:unhideWhenUsed="1"/>
     <w:lsdException w:name="Outline List 1" w:semiHidden="1" w:unhideWhenUsed="1"/>
@@ -5513,9 +6119,11 @@
     <w:lsdException w:name="Table Subtle 1" w:semiHidden="1" w:unhideWhenUsed="1"/>
     <w:lsdException w:name="Table Subtle 2" w:semiHidden="1" w:unhideWhenUsed="1"/>
     <w:lsdException w:name="Table Web 1" w:semiHidden="1" w:unhideWhenUsed="1"/>
+    <w:lsdException w:name="Table Web 2" w:semiHidden="1" w:unhideWhenUsed="1"/>
     <w:lsdException w:name="Table Web 3" w:semiHidden="1" w:unhideWhenUsed="1"/>
     <w:lsdException w:name="Balloon Text" w:semiHidden="1" w:unhideWhenUsed="1"/>
     <w:lsdException w:name="Table Grid" w:uiPriority="39"/>
+    <w:lsdException w:name="Table Theme" w:semiHidden="1" w:unhideWhenUsed="1"/>
     <w:lsdException w:name="Placeholder Text" w:semiHidden="1"/>
     <w:lsdException w:name="No Spacing" w:uiPriority="1" w:qFormat="1"/>
     <w:lsdException w:name="Light Shading" w:uiPriority="60"/>

</xml_diff>